<commit_message>
updated FirstLevel template to new regressor loading updated FirstLevel central to calculate regressor contrasts accurately for PPI analysis changed cp command for sandbox to avoid errors preserving times/perms/etc
</commit_message>
<xml_diff>
--- a/FirstLevel/Help/.FirstLevel Documentation.docx
+++ b/FirstLevel/Help/.FirstLevel Documentation.docx
@@ -236,8 +236,6 @@
       <w:r>
         <w:t>There are a series of video tutorials available online. It may be useful to view these while following along in this document.</w:t>
       </w:r>
-      <w:bookmarkStart w:id="0" w:name="_GoBack"/>
-      <w:bookmarkEnd w:id="0"/>
     </w:p>
     <w:p/>
     <w:p>
@@ -1820,13 +1818,10 @@
         <w:t xml:space="preserve">scan regressors by specifying a </w:t>
       </w:r>
       <w:r>
-        <w:t>variable called MotRegTemplate</w:t>
-      </w:r>
-      <w:r>
-        <w:t xml:space="preserve">. </w:t>
-      </w:r>
-      <w:r>
-        <w:t>So your motion template might look like this:</w:t>
+        <w:t xml:space="preserve">variable called </w:t>
+      </w:r>
+      <w:r>
+        <w:t>RegFileTemplates. Each line of RegFileTemplates refers to a single regressor file, followed by a number indicating the number of columns you’d like to use from that file (use Inf to automatically use all the columns).  This is followed by a RegDerivatives that lets you choose any or all of the rows of RegFileTemplates to also have first derivative terms calculated for the regressors and also included in your model.</w:t>
       </w:r>
     </w:p>
     <w:p>
@@ -1835,9 +1830,9 @@
           <w:noProof/>
         </w:rPr>
         <w:drawing>
-          <wp:inline distT="0" distB="0" distL="0" distR="0" wp14:anchorId="54C04982" wp14:editId="53C9F1AE">
-            <wp:extent cx="5486400" cy="535923"/>
-            <wp:effectExtent l="0" t="0" r="0" b="0"/>
+          <wp:inline distT="0" distB="0" distL="0" distR="0" wp14:anchorId="54C04982" wp14:editId="315B3B33">
+            <wp:extent cx="4619625" cy="2335913"/>
+            <wp:effectExtent l="0" t="0" r="0" b="7620"/>
             <wp:docPr id="12" name="Picture 12"/>
             <wp:cNvGraphicFramePr>
               <a:graphicFrameLocks xmlns:a="http://schemas.openxmlformats.org/drawingml/2006/main" noChangeAspect="1"/>
@@ -1859,7 +1854,6 @@
                         </a:ext>
                       </a:extLst>
                     </a:blip>
-                    <a:srcRect/>
                     <a:stretch>
                       <a:fillRect/>
                     </a:stretch>
@@ -1867,7 +1861,7 @@
                   <pic:spPr bwMode="auto">
                     <a:xfrm>
                       <a:off x="0" y="0"/>
-                      <a:ext cx="5488224" cy="536101"/>
+                      <a:ext cx="4643018" cy="2347741"/>
                     </a:xfrm>
                     <a:prstGeom prst="rect">
                       <a:avLst/>
@@ -1972,6 +1966,15 @@
           <w:b/>
         </w:rPr>
       </w:pPr>
+    </w:p>
+    <w:p>
+      <w:pPr>
+        <w:rPr>
+          <w:b/>
+        </w:rPr>
+      </w:pPr>
+      <w:bookmarkStart w:id="0" w:name="_GoBack"/>
+      <w:bookmarkEnd w:id="0"/>
     </w:p>
     <w:p>
       <w:pPr>
@@ -2891,6 +2894,7 @@
   <w:style w:type="character" w:default="1" w:styleId="DefaultParagraphFont">
     <w:name w:val="Default Paragraph Font"/>
     <w:uiPriority w:val="1"/>
+    <w:semiHidden/>
     <w:unhideWhenUsed/>
   </w:style>
   <w:style w:type="table" w:default="1" w:styleId="TableNormal">
@@ -3201,6 +3205,7 @@
   <w:style w:type="character" w:default="1" w:styleId="DefaultParagraphFont">
     <w:name w:val="Default Paragraph Font"/>
     <w:uiPriority w:val="1"/>
+    <w:semiHidden/>
     <w:unhideWhenUsed/>
   </w:style>
   <w:style w:type="table" w:default="1" w:styleId="TableNormal">

</xml_diff>

<commit_message>
updated documentation for FirstLevel to point to new video location
</commit_message>
<xml_diff>
--- a/FirstLevel/Help/.FirstLevel Documentation.docx
+++ b/FirstLevel/Help/.FirstLevel Documentation.docx
@@ -50,16 +50,9 @@
     <w:p/>
     <w:p>
       <w:pPr>
-        <w:rPr>
-          <w:b/>
-          <w:u w:val="single"/>
-        </w:rPr>
-      </w:pPr>
-      <w:r>
-        <w:rPr>
-          <w:b/>
-          <w:u w:val="single"/>
-        </w:rPr>
+        <w:pStyle w:val="Heading10"/>
+      </w:pPr>
+      <w:r>
         <w:t>Introduction</w:t>
       </w:r>
     </w:p>
@@ -157,18 +150,25 @@
         <w:t>documentation</w:t>
       </w:r>
       <w:r>
-        <w:t xml:space="preserve">. There is a brief description of the advanced features in the script itself. If you want to use any of these features, we recommend you contact </w:t>
+        <w:t xml:space="preserve">. There is a brief description of the advanced features in the script itself. If you want to use any of these features, we recommend you </w:t>
+      </w:r>
+      <w:r>
+        <w:t xml:space="preserve">contact </w:t>
       </w:r>
       <w:hyperlink r:id="rId8" w:history="1">
         <w:r>
           <w:rPr>
             <w:rStyle w:val="Hyperlink"/>
+            <w:u w:val="none"/>
           </w:rPr>
           <w:t>MethodsCoreHelp@umich.edu</w:t>
         </w:r>
       </w:hyperlink>
       <w:r>
-        <w:t xml:space="preserve"> for information.</w:t>
+        <w:t xml:space="preserve"> for information</w:t>
+      </w:r>
+      <w:r>
+        <w:t>.</w:t>
       </w:r>
       <w:r>
         <w:t xml:space="preserve"> </w:t>
@@ -219,16 +219,9 @@
     <w:p/>
     <w:p>
       <w:pPr>
-        <w:rPr>
-          <w:b/>
-          <w:u w:val="single"/>
-        </w:rPr>
-      </w:pPr>
-      <w:r>
-        <w:rPr>
-          <w:b/>
-          <w:u w:val="single"/>
-        </w:rPr>
+        <w:pStyle w:val="Heading10"/>
+      </w:pPr>
+      <w:r>
         <w:t>Visual Tutorials</w:t>
       </w:r>
     </w:p>
@@ -240,25 +233,6 @@
     <w:p/>
     <w:p>
       <w:pPr>
-        <w:tabs>
-          <w:tab w:val="left" w:pos="916"/>
-          <w:tab w:val="left" w:pos="1832"/>
-          <w:tab w:val="left" w:pos="2748"/>
-          <w:tab w:val="left" w:pos="3664"/>
-          <w:tab w:val="left" w:pos="4580"/>
-          <w:tab w:val="left" w:pos="5496"/>
-          <w:tab w:val="left" w:pos="6412"/>
-          <w:tab w:val="left" w:pos="7328"/>
-          <w:tab w:val="left" w:pos="8244"/>
-          <w:tab w:val="left" w:pos="9160"/>
-          <w:tab w:val="left" w:pos="10076"/>
-          <w:tab w:val="left" w:pos="10992"/>
-          <w:tab w:val="left" w:pos="11908"/>
-          <w:tab w:val="left" w:pos="12824"/>
-          <w:tab w:val="left" w:pos="13740"/>
-          <w:tab w:val="left" w:pos="14656"/>
-        </w:tabs>
-        <w:spacing w:line="240" w:lineRule="atLeast"/>
         <w:rPr>
           <w:rFonts w:ascii="Consolas" w:eastAsia="Times New Roman" w:hAnsi="Consolas" w:cs="Consolas"/>
           <w:color w:val="333333"/>
@@ -273,30 +247,23 @@
           <w:sz w:val="18"/>
           <w:szCs w:val="18"/>
         </w:rPr>
-        <w:t>1 Introduction                      http://youtu.be/YNl3H8sXgwI?hd=1</w:t>
-      </w:r>
-    </w:p>
-    <w:p>
-      <w:pPr>
-        <w:tabs>
-          <w:tab w:val="left" w:pos="916"/>
-          <w:tab w:val="left" w:pos="1832"/>
-          <w:tab w:val="left" w:pos="2748"/>
-          <w:tab w:val="left" w:pos="3664"/>
-          <w:tab w:val="left" w:pos="4580"/>
-          <w:tab w:val="left" w:pos="5496"/>
-          <w:tab w:val="left" w:pos="6412"/>
-          <w:tab w:val="left" w:pos="7328"/>
-          <w:tab w:val="left" w:pos="8244"/>
-          <w:tab w:val="left" w:pos="9160"/>
-          <w:tab w:val="left" w:pos="10076"/>
-          <w:tab w:val="left" w:pos="10992"/>
-          <w:tab w:val="left" w:pos="11908"/>
-          <w:tab w:val="left" w:pos="12824"/>
-          <w:tab w:val="left" w:pos="13740"/>
-          <w:tab w:val="left" w:pos="14656"/>
-        </w:tabs>
-        <w:spacing w:line="240" w:lineRule="atLeast"/>
+        <w:t xml:space="preserve">1 Introduction                      </w:t>
+      </w:r>
+      <w:hyperlink r:id="rId9" w:history="1">
+        <w:r>
+          <w:rPr>
+            <w:rStyle w:val="Hyperlink"/>
+            <w:rFonts w:ascii="Consolas" w:eastAsia="Times New Roman" w:hAnsi="Consolas" w:cs="Consolas"/>
+            <w:sz w:val="18"/>
+            <w:szCs w:val="18"/>
+            <w:u w:val="none"/>
+          </w:rPr>
+          <w:t>http://youtu.be/FHWJgJFLMU8?hd=1</w:t>
+        </w:r>
+      </w:hyperlink>
+    </w:p>
+    <w:p>
+      <w:pPr>
         <w:rPr>
           <w:rFonts w:ascii="Consolas" w:eastAsia="Times New Roman" w:hAnsi="Consolas" w:cs="Consolas"/>
           <w:color w:val="333333"/>
@@ -311,30 +278,23 @@
           <w:sz w:val="18"/>
           <w:szCs w:val="18"/>
         </w:rPr>
-        <w:t>2 MasterData File                   http://youtu.be/Wo2-rTD81vo?hd=1</w:t>
-      </w:r>
-    </w:p>
-    <w:p>
-      <w:pPr>
-        <w:tabs>
-          <w:tab w:val="left" w:pos="916"/>
-          <w:tab w:val="left" w:pos="1832"/>
-          <w:tab w:val="left" w:pos="2748"/>
-          <w:tab w:val="left" w:pos="3664"/>
-          <w:tab w:val="left" w:pos="4580"/>
-          <w:tab w:val="left" w:pos="5496"/>
-          <w:tab w:val="left" w:pos="6412"/>
-          <w:tab w:val="left" w:pos="7328"/>
-          <w:tab w:val="left" w:pos="8244"/>
-          <w:tab w:val="left" w:pos="9160"/>
-          <w:tab w:val="left" w:pos="10076"/>
-          <w:tab w:val="left" w:pos="10992"/>
-          <w:tab w:val="left" w:pos="11908"/>
-          <w:tab w:val="left" w:pos="12824"/>
-          <w:tab w:val="left" w:pos="13740"/>
-          <w:tab w:val="left" w:pos="14656"/>
-        </w:tabs>
-        <w:spacing w:line="240" w:lineRule="atLeast"/>
+        <w:t xml:space="preserve">2 MasterData File                   </w:t>
+      </w:r>
+      <w:hyperlink r:id="rId10" w:history="1">
+        <w:r>
+          <w:rPr>
+            <w:rStyle w:val="Hyperlink"/>
+            <w:rFonts w:ascii="Consolas" w:eastAsia="Times New Roman" w:hAnsi="Consolas" w:cs="Consolas"/>
+            <w:sz w:val="18"/>
+            <w:szCs w:val="18"/>
+            <w:u w:val="none"/>
+          </w:rPr>
+          <w:t>http://youtu.be/6OoV_SPkzSU?hd=1</w:t>
+        </w:r>
+      </w:hyperlink>
+    </w:p>
+    <w:p>
+      <w:pPr>
         <w:rPr>
           <w:rFonts w:ascii="Consolas" w:eastAsia="Times New Roman" w:hAnsi="Consolas" w:cs="Consolas"/>
           <w:color w:val="333333"/>
@@ -349,30 +309,23 @@
           <w:sz w:val="18"/>
           <w:szCs w:val="18"/>
         </w:rPr>
-        <w:t>3 Subjects &amp; Runs                   http://youtu.be/TfdgtRzezYY?hd=1</w:t>
-      </w:r>
-    </w:p>
-    <w:p>
-      <w:pPr>
-        <w:tabs>
-          <w:tab w:val="left" w:pos="916"/>
-          <w:tab w:val="left" w:pos="1832"/>
-          <w:tab w:val="left" w:pos="2748"/>
-          <w:tab w:val="left" w:pos="3664"/>
-          <w:tab w:val="left" w:pos="4580"/>
-          <w:tab w:val="left" w:pos="5496"/>
-          <w:tab w:val="left" w:pos="6412"/>
-          <w:tab w:val="left" w:pos="7328"/>
-          <w:tab w:val="left" w:pos="8244"/>
-          <w:tab w:val="left" w:pos="9160"/>
-          <w:tab w:val="left" w:pos="10076"/>
-          <w:tab w:val="left" w:pos="10992"/>
-          <w:tab w:val="left" w:pos="11908"/>
-          <w:tab w:val="left" w:pos="12824"/>
-          <w:tab w:val="left" w:pos="13740"/>
-          <w:tab w:val="left" w:pos="14656"/>
-        </w:tabs>
-        <w:spacing w:line="240" w:lineRule="atLeast"/>
+        <w:t xml:space="preserve">3 Subjects &amp; Runs                   </w:t>
+      </w:r>
+      <w:hyperlink r:id="rId11" w:history="1">
+        <w:r>
+          <w:rPr>
+            <w:rStyle w:val="Hyperlink"/>
+            <w:rFonts w:ascii="Consolas" w:eastAsia="Times New Roman" w:hAnsi="Consolas" w:cs="Consolas"/>
+            <w:sz w:val="18"/>
+            <w:szCs w:val="18"/>
+            <w:u w:val="none"/>
+          </w:rPr>
+          <w:t>http://youtu.be/epfNW4u-z9c?hd=1</w:t>
+        </w:r>
+      </w:hyperlink>
+    </w:p>
+    <w:p>
+      <w:pPr>
         <w:rPr>
           <w:rFonts w:ascii="Consolas" w:eastAsia="Times New Roman" w:hAnsi="Consolas" w:cs="Consolas"/>
           <w:color w:val="333333"/>
@@ -387,30 +340,23 @@
           <w:sz w:val="18"/>
           <w:szCs w:val="18"/>
         </w:rPr>
-        <w:t>4 Conditions, Onsets, &amp; Durations   http://youtu.be/X-jkITWrado?hd=1</w:t>
-      </w:r>
-    </w:p>
-    <w:p>
-      <w:pPr>
-        <w:tabs>
-          <w:tab w:val="left" w:pos="916"/>
-          <w:tab w:val="left" w:pos="1832"/>
-          <w:tab w:val="left" w:pos="2748"/>
-          <w:tab w:val="left" w:pos="3664"/>
-          <w:tab w:val="left" w:pos="4580"/>
-          <w:tab w:val="left" w:pos="5496"/>
-          <w:tab w:val="left" w:pos="6412"/>
-          <w:tab w:val="left" w:pos="7328"/>
-          <w:tab w:val="left" w:pos="8244"/>
-          <w:tab w:val="left" w:pos="9160"/>
-          <w:tab w:val="left" w:pos="10076"/>
-          <w:tab w:val="left" w:pos="10992"/>
-          <w:tab w:val="left" w:pos="11908"/>
-          <w:tab w:val="left" w:pos="12824"/>
-          <w:tab w:val="left" w:pos="13740"/>
-          <w:tab w:val="left" w:pos="14656"/>
-        </w:tabs>
-        <w:spacing w:line="240" w:lineRule="atLeast"/>
+        <w:t xml:space="preserve">4 Conditions, Onsets, &amp; Durations   </w:t>
+      </w:r>
+      <w:hyperlink r:id="rId12" w:history="1">
+        <w:r>
+          <w:rPr>
+            <w:rStyle w:val="Hyperlink"/>
+            <w:rFonts w:ascii="Consolas" w:eastAsia="Times New Roman" w:hAnsi="Consolas" w:cs="Consolas"/>
+            <w:sz w:val="18"/>
+            <w:szCs w:val="18"/>
+            <w:u w:val="none"/>
+          </w:rPr>
+          <w:t>http://youtu.be/xsLuvXqwZy4?hd=1</w:t>
+        </w:r>
+      </w:hyperlink>
+    </w:p>
+    <w:p>
+      <w:pPr>
         <w:rPr>
           <w:rFonts w:ascii="Consolas" w:eastAsia="Times New Roman" w:hAnsi="Consolas" w:cs="Consolas"/>
           <w:color w:val="333333"/>
@@ -425,30 +371,23 @@
           <w:sz w:val="18"/>
           <w:szCs w:val="18"/>
         </w:rPr>
-        <w:t>5 Parametric Regressors             http://youtu.be/PcW_IvqY3jM?hd=1</w:t>
-      </w:r>
-    </w:p>
-    <w:p>
-      <w:pPr>
-        <w:tabs>
-          <w:tab w:val="left" w:pos="916"/>
-          <w:tab w:val="left" w:pos="1832"/>
-          <w:tab w:val="left" w:pos="2748"/>
-          <w:tab w:val="left" w:pos="3664"/>
-          <w:tab w:val="left" w:pos="4580"/>
-          <w:tab w:val="left" w:pos="5496"/>
-          <w:tab w:val="left" w:pos="6412"/>
-          <w:tab w:val="left" w:pos="7328"/>
-          <w:tab w:val="left" w:pos="8244"/>
-          <w:tab w:val="left" w:pos="9160"/>
-          <w:tab w:val="left" w:pos="10076"/>
-          <w:tab w:val="left" w:pos="10992"/>
-          <w:tab w:val="left" w:pos="11908"/>
-          <w:tab w:val="left" w:pos="12824"/>
-          <w:tab w:val="left" w:pos="13740"/>
-          <w:tab w:val="left" w:pos="14656"/>
-        </w:tabs>
-        <w:spacing w:line="240" w:lineRule="atLeast"/>
+        <w:t xml:space="preserve">5 Parametric Regressors             </w:t>
+      </w:r>
+      <w:hyperlink r:id="rId13" w:history="1">
+        <w:r>
+          <w:rPr>
+            <w:rStyle w:val="Hyperlink"/>
+            <w:rFonts w:ascii="Consolas" w:eastAsia="Times New Roman" w:hAnsi="Consolas" w:cs="Consolas"/>
+            <w:sz w:val="18"/>
+            <w:szCs w:val="18"/>
+            <w:u w:val="none"/>
+          </w:rPr>
+          <w:t>http://youtu.be/SbXZ0CpxerE?hd=1</w:t>
+        </w:r>
+      </w:hyperlink>
+    </w:p>
+    <w:p>
+      <w:pPr>
         <w:rPr>
           <w:rFonts w:ascii="Consolas" w:eastAsia="Times New Roman" w:hAnsi="Consolas" w:cs="Consolas"/>
           <w:color w:val="333333"/>
@@ -463,30 +402,23 @@
           <w:sz w:val="18"/>
           <w:szCs w:val="18"/>
         </w:rPr>
-        <w:t>6 User-Specified Regressors         http://youtu.be/wRIH_qn3-xE?hd=1</w:t>
-      </w:r>
-    </w:p>
-    <w:p>
-      <w:pPr>
-        <w:tabs>
-          <w:tab w:val="left" w:pos="916"/>
-          <w:tab w:val="left" w:pos="1832"/>
-          <w:tab w:val="left" w:pos="2748"/>
-          <w:tab w:val="left" w:pos="3664"/>
-          <w:tab w:val="left" w:pos="4580"/>
-          <w:tab w:val="left" w:pos="5496"/>
-          <w:tab w:val="left" w:pos="6412"/>
-          <w:tab w:val="left" w:pos="7328"/>
-          <w:tab w:val="left" w:pos="8244"/>
-          <w:tab w:val="left" w:pos="9160"/>
-          <w:tab w:val="left" w:pos="10076"/>
-          <w:tab w:val="left" w:pos="10992"/>
-          <w:tab w:val="left" w:pos="11908"/>
-          <w:tab w:val="left" w:pos="12824"/>
-          <w:tab w:val="left" w:pos="13740"/>
-          <w:tab w:val="left" w:pos="14656"/>
-        </w:tabs>
-        <w:spacing w:line="240" w:lineRule="atLeast"/>
+        <w:t xml:space="preserve">6 User-Specified Regressors         </w:t>
+      </w:r>
+      <w:hyperlink r:id="rId14" w:history="1">
+        <w:r>
+          <w:rPr>
+            <w:rStyle w:val="Hyperlink"/>
+            <w:rFonts w:ascii="Consolas" w:eastAsia="Times New Roman" w:hAnsi="Consolas" w:cs="Consolas"/>
+            <w:sz w:val="18"/>
+            <w:szCs w:val="18"/>
+            <w:u w:val="none"/>
+          </w:rPr>
+          <w:t>http://youtu.be/D5kw4RJY1GU?hd=1</w:t>
+        </w:r>
+      </w:hyperlink>
+    </w:p>
+    <w:p>
+      <w:pPr>
         <w:rPr>
           <w:rFonts w:ascii="Consolas" w:eastAsia="Times New Roman" w:hAnsi="Consolas" w:cs="Consolas"/>
           <w:color w:val="333333"/>
@@ -501,30 +433,23 @@
           <w:sz w:val="18"/>
           <w:szCs w:val="18"/>
         </w:rPr>
-        <w:t>7 Contrasts                         http://youtu.be/a3r-pwt5jE8?hd=1</w:t>
-      </w:r>
-    </w:p>
-    <w:p>
-      <w:pPr>
-        <w:tabs>
-          <w:tab w:val="left" w:pos="916"/>
-          <w:tab w:val="left" w:pos="1832"/>
-          <w:tab w:val="left" w:pos="2748"/>
-          <w:tab w:val="left" w:pos="3664"/>
-          <w:tab w:val="left" w:pos="4580"/>
-          <w:tab w:val="left" w:pos="5496"/>
-          <w:tab w:val="left" w:pos="6412"/>
-          <w:tab w:val="left" w:pos="7328"/>
-          <w:tab w:val="left" w:pos="8244"/>
-          <w:tab w:val="left" w:pos="9160"/>
-          <w:tab w:val="left" w:pos="10076"/>
-          <w:tab w:val="left" w:pos="10992"/>
-          <w:tab w:val="left" w:pos="11908"/>
-          <w:tab w:val="left" w:pos="12824"/>
-          <w:tab w:val="left" w:pos="13740"/>
-          <w:tab w:val="left" w:pos="14656"/>
-        </w:tabs>
-        <w:spacing w:line="240" w:lineRule="atLeast"/>
+        <w:t xml:space="preserve">7 Contrasts                         </w:t>
+      </w:r>
+      <w:hyperlink r:id="rId15" w:history="1">
+        <w:r>
+          <w:rPr>
+            <w:rStyle w:val="Hyperlink"/>
+            <w:rFonts w:ascii="Consolas" w:eastAsia="Times New Roman" w:hAnsi="Consolas" w:cs="Consolas"/>
+            <w:sz w:val="18"/>
+            <w:szCs w:val="18"/>
+            <w:u w:val="none"/>
+          </w:rPr>
+          <w:t>http://youtu.be/EPSB2FObnyY?hd=1</w:t>
+        </w:r>
+      </w:hyperlink>
+    </w:p>
+    <w:p>
+      <w:pPr>
         <w:rPr>
           <w:rFonts w:ascii="Consolas" w:eastAsia="Times New Roman" w:hAnsi="Consolas" w:cs="Consolas"/>
           <w:color w:val="333333"/>
@@ -539,22 +464,27 @@
           <w:sz w:val="18"/>
           <w:szCs w:val="18"/>
         </w:rPr>
-        <w:t>8 Conclusion                        http://youtu.be/BD0mn273wXY?hd=1</w:t>
-      </w:r>
+        <w:t xml:space="preserve">8 Conclusion                        </w:t>
+      </w:r>
+      <w:hyperlink r:id="rId16" w:history="1">
+        <w:r>
+          <w:rPr>
+            <w:rStyle w:val="Hyperlink"/>
+            <w:rFonts w:ascii="Consolas" w:eastAsia="Times New Roman" w:hAnsi="Consolas" w:cs="Consolas"/>
+            <w:sz w:val="18"/>
+            <w:szCs w:val="18"/>
+            <w:u w:val="none"/>
+          </w:rPr>
+          <w:t>http://youtu.be/CrRaQELaKNw?hd=1</w:t>
+        </w:r>
+      </w:hyperlink>
     </w:p>
     <w:p/>
     <w:p>
       <w:pPr>
-        <w:rPr>
-          <w:b/>
-          <w:u w:val="single"/>
-        </w:rPr>
-      </w:pPr>
-      <w:r>
-        <w:rPr>
-          <w:b/>
-          <w:u w:val="single"/>
-        </w:rPr>
+        <w:pStyle w:val="Heading10"/>
+      </w:pPr>
+      <w:r>
         <w:t>Getting Started</w:t>
       </w:r>
     </w:p>
@@ -569,23 +499,12 @@
     <w:p/>
     <w:p>
       <w:pPr>
-        <w:rPr>
-          <w:b/>
-          <w:u w:val="single"/>
-        </w:rPr>
-      </w:pPr>
-      <w:r>
-        <w:rPr>
-          <w:b/>
-          <w:u w:val="single"/>
-        </w:rPr>
+        <w:pStyle w:val="Heading10"/>
+      </w:pPr>
+      <w:r>
         <w:t xml:space="preserve">Part 1: </w:t>
       </w:r>
       <w:r>
-        <w:rPr>
-          <w:b/>
-          <w:u w:val="single"/>
-        </w:rPr>
         <w:t>MasterData Files</w:t>
       </w:r>
     </w:p>
@@ -658,7 +577,7 @@
                     </pic:cNvPicPr>
                   </pic:nvPicPr>
                   <pic:blipFill>
-                    <a:blip r:embed="rId9">
+                    <a:blip r:embed="rId17">
                       <a:extLst>
                         <a:ext uri="{28A0092B-C50C-407E-A947-70E740481C1C}">
                           <a14:useLocalDpi xmlns:a14="http://schemas.microsoft.com/office/drawing/2010/main" val="0"/>
@@ -789,7 +708,7 @@
                     </pic:cNvPicPr>
                   </pic:nvPicPr>
                   <pic:blipFill>
-                    <a:blip r:embed="rId10">
+                    <a:blip r:embed="rId18">
                       <a:extLst>
                         <a:ext uri="{28A0092B-C50C-407E-A947-70E740481C1C}">
                           <a14:useLocalDpi xmlns:a14="http://schemas.microsoft.com/office/drawing/2010/main" val="0"/>
@@ -869,7 +788,7 @@
                     </pic:cNvPicPr>
                   </pic:nvPicPr>
                   <pic:blipFill>
-                    <a:blip r:embed="rId11">
+                    <a:blip r:embed="rId19">
                       <a:extLst>
                         <a:ext uri="{28A0092B-C50C-407E-A947-70E740481C1C}">
                           <a14:useLocalDpi xmlns:a14="http://schemas.microsoft.com/office/drawing/2010/main" val="0"/>
@@ -967,7 +886,7 @@
                     </pic:cNvPicPr>
                   </pic:nvPicPr>
                   <pic:blipFill>
-                    <a:blip r:embed="rId12">
+                    <a:blip r:embed="rId20">
                       <a:extLst>
                         <a:ext uri="{28A0092B-C50C-407E-A947-70E740481C1C}">
                           <a14:useLocalDpi xmlns:a14="http://schemas.microsoft.com/office/drawing/2010/main" val="0"/>
@@ -1158,124 +1077,98 @@
     <w:p/>
     <w:p>
       <w:pPr>
+        <w:pStyle w:val="Heading10"/>
+      </w:pPr>
+      <w:r>
+        <w:t xml:space="preserve">Part 2: </w:t>
+      </w:r>
+      <w:r>
+        <w:t>Setting up the Fi</w:t>
+      </w:r>
+      <w:r>
+        <w:t xml:space="preserve">rstLevel_template </w:t>
+      </w:r>
+      <w:r>
+        <w:t>Script</w:t>
+      </w:r>
+    </w:p>
+    <w:p>
+      <w:r>
+        <w:t xml:space="preserve">You specify a lot of experiment-related information in the </w:t>
+      </w:r>
+      <w:r>
+        <w:t>FirstLevel script</w:t>
+      </w:r>
+      <w:r>
+        <w:t xml:space="preserve">. Most of this should be self-explanatory and there is help in the script itself. </w:t>
+      </w:r>
+    </w:p>
+    <w:p/>
+    <w:p>
+      <w:r>
+        <w:t>One important issue is setting up paths. Y</w:t>
+      </w:r>
+      <w:r>
+        <w:t xml:space="preserve">ou set up the paths to a </w:t>
+      </w:r>
+      <w:r>
+        <w:t>lot</w:t>
+      </w:r>
+      <w:r>
+        <w:t xml:space="preserve"> of things (path to functional images, output path, </w:t>
+      </w:r>
+      <w:r>
+        <w:t xml:space="preserve">MasterData file, </w:t>
+      </w:r>
+      <w:r>
+        <w:t>regressor file if you have one, etc…). Setting up paths i</w:t>
+      </w:r>
+      <w:r>
+        <w:t>s done through a standardized ‘P</w:t>
+      </w:r>
+      <w:r>
+        <w:t xml:space="preserve">ath </w:t>
+      </w:r>
+      <w:r>
+        <w:t>T</w:t>
+      </w:r>
+      <w:r>
+        <w:t xml:space="preserve">emplate’ system. </w:t>
+      </w:r>
+      <w:r>
+        <w:t xml:space="preserve"> </w:t>
+      </w:r>
+      <w:r>
+        <w:t xml:space="preserve">See the </w:t>
+      </w:r>
+      <w:r>
         <w:rPr>
           <w:b/>
-          <w:u w:val="single"/>
-        </w:rPr>
-      </w:pPr>
+        </w:rPr>
+        <w:t>Path Template D</w:t>
+      </w:r>
       <w:r>
         <w:rPr>
           <w:b/>
-          <w:u w:val="single"/>
-        </w:rPr>
-        <w:t xml:space="preserve">Part 2: </w:t>
-      </w:r>
-      <w:r>
-        <w:rPr>
-          <w:b/>
-          <w:u w:val="single"/>
-        </w:rPr>
-        <w:t>Setting up the Fi</w:t>
-      </w:r>
-      <w:r>
-        <w:rPr>
-          <w:b/>
-          <w:u w:val="single"/>
-        </w:rPr>
-        <w:t xml:space="preserve">rstLevel_template </w:t>
-      </w:r>
-      <w:r>
-        <w:rPr>
-          <w:b/>
-          <w:u w:val="single"/>
-        </w:rPr>
-        <w:t>Script</w:t>
-      </w:r>
-    </w:p>
-    <w:p>
-      <w:r>
-        <w:t xml:space="preserve">You specify a lot of experiment-related information in the </w:t>
-      </w:r>
-      <w:r>
-        <w:t>FirstLevel script</w:t>
-      </w:r>
-      <w:r>
-        <w:t xml:space="preserve">. Most of this should be self-explanatory and there is help in the script itself. </w:t>
+        </w:rPr>
+        <w:t>ocumentation</w:t>
+      </w:r>
+      <w:r>
+        <w:t xml:space="preserve"> in the root directory of the Methods Core repository</w:t>
+      </w:r>
+      <w:r>
+        <w:t xml:space="preserve"> for help on this.</w:t>
+      </w:r>
+      <w:r>
+        <w:t xml:space="preserve"> We’ll be using this method for setting up paths in pretty much all Methods Core software.</w:t>
       </w:r>
     </w:p>
     <w:p/>
     <w:p>
-      <w:r>
-        <w:t>One important issue is setting up paths. Y</w:t>
-      </w:r>
-      <w:r>
-        <w:t xml:space="preserve">ou set up the paths to a </w:t>
-      </w:r>
-      <w:r>
-        <w:t>lot</w:t>
-      </w:r>
-      <w:r>
-        <w:t xml:space="preserve"> of things (path to functional images, output path, </w:t>
-      </w:r>
-      <w:r>
-        <w:t xml:space="preserve">MasterData file, </w:t>
-      </w:r>
-      <w:r>
-        <w:t>regressor file if you have one, etc…). Setting up paths i</w:t>
-      </w:r>
-      <w:r>
-        <w:t>s done through a standardized ‘P</w:t>
-      </w:r>
-      <w:r>
-        <w:t xml:space="preserve">ath </w:t>
-      </w:r>
-      <w:r>
-        <w:t>T</w:t>
-      </w:r>
-      <w:r>
-        <w:t xml:space="preserve">emplate’ system. </w:t>
-      </w:r>
-      <w:r>
-        <w:t xml:space="preserve"> </w:t>
-      </w:r>
-      <w:r>
-        <w:t xml:space="preserve">See the </w:t>
-      </w:r>
-      <w:r>
-        <w:rPr>
-          <w:b/>
-        </w:rPr>
-        <w:t>Path Template D</w:t>
-      </w:r>
-      <w:r>
-        <w:rPr>
-          <w:b/>
-        </w:rPr>
-        <w:t>ocumentation</w:t>
-      </w:r>
-      <w:r>
-        <w:t xml:space="preserve"> in the root directory of the Methods Core repository</w:t>
-      </w:r>
-      <w:r>
-        <w:t xml:space="preserve"> for help on this.</w:t>
-      </w:r>
-      <w:r>
-        <w:t xml:space="preserve"> We’ll be using this method for setting up paths in pretty much all Methods Core software.</w:t>
-      </w:r>
-    </w:p>
-    <w:p/>
-    <w:p>
-      <w:pPr>
-        <w:rPr>
-          <w:b/>
-          <w:u w:val="single"/>
-        </w:rPr>
-      </w:pPr>
-      <w:r>
-        <w:rPr>
-          <w:b/>
-          <w:u w:val="single"/>
-        </w:rPr>
+      <w:pPr>
+        <w:pStyle w:val="Heading20"/>
+      </w:pPr>
+      <w:r>
         <w:t>Setting up Subjects and Runs</w:t>
       </w:r>
     </w:p>
@@ -1303,7 +1196,7 @@
                     </pic:cNvPicPr>
                   </pic:nvPicPr>
                   <pic:blipFill>
-                    <a:blip r:embed="rId13">
+                    <a:blip r:embed="rId21">
                       <a:extLst>
                         <a:ext uri="{28A0092B-C50C-407E-A947-70E740481C1C}">
                           <a14:useLocalDpi xmlns:a14="http://schemas.microsoft.com/office/drawing/2010/main" val="0"/>
@@ -1457,7 +1350,7 @@
                     </pic:cNvPicPr>
                   </pic:nvPicPr>
                   <pic:blipFill>
-                    <a:blip r:embed="rId14">
+                    <a:blip r:embed="rId22">
                       <a:extLst>
                         <a:ext uri="{28A0092B-C50C-407E-A947-70E740481C1C}">
                           <a14:useLocalDpi xmlns:a14="http://schemas.microsoft.com/office/drawing/2010/main" val="0"/>
@@ -1505,16 +1398,9 @@
     <w:p/>
     <w:p>
       <w:pPr>
-        <w:rPr>
-          <w:b/>
-          <w:u w:val="single"/>
-        </w:rPr>
-      </w:pPr>
-      <w:r>
-        <w:rPr>
-          <w:b/>
-          <w:u w:val="single"/>
-        </w:rPr>
+        <w:pStyle w:val="Heading20"/>
+      </w:pPr>
+      <w:r>
         <w:t>Parametric Regressors</w:t>
       </w:r>
     </w:p>
@@ -1560,7 +1446,7 @@
                     </pic:cNvPicPr>
                   </pic:nvPicPr>
                   <pic:blipFill>
-                    <a:blip r:embed="rId15">
+                    <a:blip r:embed="rId23">
                       <a:extLst>
                         <a:ext uri="{28A0092B-C50C-407E-A947-70E740481C1C}">
                           <a14:useLocalDpi xmlns:a14="http://schemas.microsoft.com/office/drawing/2010/main" val="0"/>
@@ -1621,7 +1507,7 @@
                     </pic:cNvPicPr>
                   </pic:nvPicPr>
                   <pic:blipFill>
-                    <a:blip r:embed="rId16">
+                    <a:blip r:embed="rId24">
                       <a:extLst>
                         <a:ext uri="{28A0092B-C50C-407E-A947-70E740481C1C}">
                           <a14:useLocalDpi xmlns:a14="http://schemas.microsoft.com/office/drawing/2010/main" val="0"/>
@@ -1655,26 +1541,15 @@
     </w:p>
     <w:p>
       <w:pPr>
-        <w:rPr>
-          <w:b/>
-        </w:rPr>
-      </w:pPr>
-      <w:r>
-        <w:rPr>
-          <w:b/>
-        </w:rPr>
+        <w:pStyle w:val="Heading20"/>
+      </w:pPr>
+      <w:r>
         <w:t>User-S</w:t>
       </w:r>
       <w:r>
-        <w:rPr>
-          <w:b/>
-        </w:rPr>
         <w:t xml:space="preserve">pecified </w:t>
       </w:r>
       <w:r>
-        <w:rPr>
-          <w:b/>
-        </w:rPr>
         <w:t>Regressors</w:t>
       </w:r>
     </w:p>
@@ -1847,7 +1722,7 @@
                     </pic:cNvPicPr>
                   </pic:nvPicPr>
                   <pic:blipFill>
-                    <a:blip r:embed="rId17">
+                    <a:blip r:embed="rId25">
                       <a:extLst>
                         <a:ext uri="{28A0092B-C50C-407E-A947-70E740481C1C}">
                           <a14:useLocalDpi xmlns:a14="http://schemas.microsoft.com/office/drawing/2010/main" val="0"/>
@@ -1923,7 +1798,7 @@
                     </pic:cNvPicPr>
                   </pic:nvPicPr>
                   <pic:blipFill>
-                    <a:blip r:embed="rId18">
+                    <a:blip r:embed="rId26">
                       <a:extLst>
                         <a:ext uri="{28A0092B-C50C-407E-A947-70E740481C1C}">
                           <a14:useLocalDpi xmlns:a14="http://schemas.microsoft.com/office/drawing/2010/main" val="0"/>
@@ -1978,14 +1853,9 @@
     </w:p>
     <w:p>
       <w:pPr>
-        <w:rPr>
-          <w:b/>
-        </w:rPr>
-      </w:pPr>
-      <w:r>
-        <w:rPr>
-          <w:b/>
-        </w:rPr>
+        <w:pStyle w:val="Heading20"/>
+      </w:pPr>
+      <w:r>
         <w:t>Contrasts</w:t>
       </w:r>
     </w:p>
@@ -2029,7 +1899,7 @@
                     </pic:cNvPicPr>
                   </pic:nvPicPr>
                   <pic:blipFill>
-                    <a:blip r:embed="rId19">
+                    <a:blip r:embed="rId27">
                       <a:extLst>
                         <a:ext uri="{28A0092B-C50C-407E-A947-70E740481C1C}">
                           <a14:useLocalDpi xmlns:a14="http://schemas.microsoft.com/office/drawing/2010/main" val="0"/>
@@ -2120,7 +1990,7 @@
                     </pic:cNvPicPr>
                   </pic:nvPicPr>
                   <pic:blipFill>
-                    <a:blip r:embed="rId20">
+                    <a:blip r:embed="rId28">
                       <a:extLst>
                         <a:ext uri="{28A0092B-C50C-407E-A947-70E740481C1C}">
                           <a14:useLocalDpi xmlns:a14="http://schemas.microsoft.com/office/drawing/2010/main" val="0"/>
@@ -2281,10 +2151,11 @@
       <w:r>
         <w:t xml:space="preserve">If you want to use any of these features, we recommend you contact </w:t>
       </w:r>
-      <w:hyperlink r:id="rId21" w:history="1">
+      <w:hyperlink r:id="rId29" w:history="1">
         <w:r>
           <w:rPr>
             <w:rStyle w:val="Hyperlink"/>
+            <w:u w:val="none"/>
           </w:rPr>
           <w:t>MethodsCoreHelp@umich.edu</w:t>
         </w:r>
@@ -2295,8 +2166,8 @@
     </w:p>
     <w:p/>
     <w:sectPr>
-      <w:footerReference w:type="even" r:id="rId22"/>
-      <w:footerReference w:type="default" r:id="rId23"/>
+      <w:footerReference w:type="even" r:id="rId30"/>
+      <w:footerReference w:type="default" r:id="rId31"/>
       <w:pgSz w:w="12240" w:h="15840"/>
       <w:pgMar w:top="720" w:right="720" w:bottom="720" w:left="720" w:header="720" w:footer="720" w:gutter="0"/>
       <w:cols w:space="720"/>
@@ -2891,6 +2762,54 @@
     <w:name w:val="Normal"/>
     <w:qFormat/>
   </w:style>
+  <w:style w:type="paragraph" w:styleId="Heading1">
+    <w:name w:val="heading 1"/>
+    <w:basedOn w:val="Normal"/>
+    <w:next w:val="Normal"/>
+    <w:link w:val="Heading1Char"/>
+    <w:uiPriority w:val="9"/>
+    <w:qFormat/>
+    <w:rsid w:val="0032051D"/>
+    <w:pPr>
+      <w:keepNext/>
+      <w:keepLines/>
+      <w:spacing w:before="480"/>
+      <w:outlineLvl w:val="0"/>
+    </w:pPr>
+    <w:rPr>
+      <w:rFonts w:asciiTheme="majorHAnsi" w:eastAsiaTheme="majorEastAsia" w:hAnsiTheme="majorHAnsi" w:cstheme="majorBidi"/>
+      <w:b/>
+      <w:bCs/>
+      <w:color w:val="365F91" w:themeColor="accent1" w:themeShade="BF"/>
+      <w:sz w:val="28"/>
+      <w:szCs w:val="28"/>
+    </w:rPr>
+  </w:style>
+  <w:style w:type="paragraph" w:styleId="Heading2">
+    <w:name w:val="heading 2"/>
+    <w:basedOn w:val="Normal"/>
+    <w:next w:val="Normal"/>
+    <w:link w:val="Heading2Char"/>
+    <w:uiPriority w:val="9"/>
+    <w:semiHidden/>
+    <w:unhideWhenUsed/>
+    <w:qFormat/>
+    <w:rsid w:val="0032051D"/>
+    <w:pPr>
+      <w:keepNext/>
+      <w:keepLines/>
+      <w:spacing w:before="200"/>
+      <w:outlineLvl w:val="1"/>
+    </w:pPr>
+    <w:rPr>
+      <w:rFonts w:asciiTheme="majorHAnsi" w:eastAsiaTheme="majorEastAsia" w:hAnsiTheme="majorHAnsi" w:cstheme="majorBidi"/>
+      <w:b/>
+      <w:bCs/>
+      <w:color w:val="4F81BD" w:themeColor="accent1"/>
+      <w:sz w:val="26"/>
+      <w:szCs w:val="26"/>
+    </w:rPr>
+  </w:style>
   <w:style w:type="character" w:default="1" w:styleId="DefaultParagraphFont">
     <w:name w:val="Default Paragraph Font"/>
     <w:uiPriority w:val="1"/>
@@ -3041,6 +2960,101 @@
       <w:rFonts w:ascii="Courier New" w:eastAsia="Times New Roman" w:hAnsi="Courier New" w:cs="Courier New"/>
       <w:sz w:val="20"/>
       <w:szCs w:val="20"/>
+    </w:rPr>
+  </w:style>
+  <w:style w:type="paragraph" w:customStyle="1" w:styleId="Heading10">
+    <w:name w:val="Heading1"/>
+    <w:basedOn w:val="Heading1"/>
+    <w:next w:val="Normal"/>
+    <w:link w:val="Heading1Char0"/>
+    <w:qFormat/>
+    <w:rsid w:val="0032051D"/>
+    <w:pPr>
+      <w:spacing w:before="0"/>
+    </w:pPr>
+    <w:rPr>
+      <w:rFonts w:asciiTheme="minorHAnsi" w:hAnsiTheme="minorHAnsi"/>
+      <w:color w:val="auto"/>
+      <w:sz w:val="24"/>
+      <w:u w:val="single"/>
+    </w:rPr>
+  </w:style>
+  <w:style w:type="paragraph" w:customStyle="1" w:styleId="Heading20">
+    <w:name w:val="Heading2"/>
+    <w:basedOn w:val="Heading2"/>
+    <w:next w:val="Normal"/>
+    <w:link w:val="Heading2Char0"/>
+    <w:qFormat/>
+    <w:rsid w:val="0032051D"/>
+    <w:pPr>
+      <w:spacing w:before="0"/>
+    </w:pPr>
+    <w:rPr>
+      <w:rFonts w:asciiTheme="minorHAnsi" w:hAnsiTheme="minorHAnsi"/>
+      <w:color w:val="auto"/>
+      <w:sz w:val="24"/>
+      <w:u w:val="single"/>
+    </w:rPr>
+  </w:style>
+  <w:style w:type="character" w:customStyle="1" w:styleId="Heading1Char">
+    <w:name w:val="Heading 1 Char"/>
+    <w:basedOn w:val="DefaultParagraphFont"/>
+    <w:link w:val="Heading1"/>
+    <w:uiPriority w:val="9"/>
+    <w:rsid w:val="0032051D"/>
+    <w:rPr>
+      <w:rFonts w:asciiTheme="majorHAnsi" w:eastAsiaTheme="majorEastAsia" w:hAnsiTheme="majorHAnsi" w:cstheme="majorBidi"/>
+      <w:b/>
+      <w:bCs/>
+      <w:color w:val="365F91" w:themeColor="accent1" w:themeShade="BF"/>
+      <w:sz w:val="28"/>
+      <w:szCs w:val="28"/>
+    </w:rPr>
+  </w:style>
+  <w:style w:type="character" w:customStyle="1" w:styleId="Heading1Char0">
+    <w:name w:val="Heading1 Char"/>
+    <w:basedOn w:val="Heading1Char"/>
+    <w:link w:val="Heading10"/>
+    <w:rsid w:val="0032051D"/>
+    <w:rPr>
+      <w:rFonts w:asciiTheme="majorHAnsi" w:eastAsiaTheme="majorEastAsia" w:hAnsiTheme="majorHAnsi" w:cstheme="majorBidi"/>
+      <w:b/>
+      <w:bCs/>
+      <w:color w:val="365F91" w:themeColor="accent1" w:themeShade="BF"/>
+      <w:sz w:val="28"/>
+      <w:szCs w:val="28"/>
+      <w:u w:val="single"/>
+    </w:rPr>
+  </w:style>
+  <w:style w:type="character" w:customStyle="1" w:styleId="Heading2Char">
+    <w:name w:val="Heading 2 Char"/>
+    <w:basedOn w:val="DefaultParagraphFont"/>
+    <w:link w:val="Heading2"/>
+    <w:uiPriority w:val="9"/>
+    <w:semiHidden/>
+    <w:rsid w:val="0032051D"/>
+    <w:rPr>
+      <w:rFonts w:asciiTheme="majorHAnsi" w:eastAsiaTheme="majorEastAsia" w:hAnsiTheme="majorHAnsi" w:cstheme="majorBidi"/>
+      <w:b/>
+      <w:bCs/>
+      <w:color w:val="4F81BD" w:themeColor="accent1"/>
+      <w:sz w:val="26"/>
+      <w:szCs w:val="26"/>
+    </w:rPr>
+  </w:style>
+  <w:style w:type="character" w:customStyle="1" w:styleId="Heading2Char0">
+    <w:name w:val="Heading2 Char"/>
+    <w:basedOn w:val="Heading2Char"/>
+    <w:link w:val="Heading20"/>
+    <w:rsid w:val="0032051D"/>
+    <w:rPr>
+      <w:rFonts w:asciiTheme="majorHAnsi" w:eastAsiaTheme="majorEastAsia" w:hAnsiTheme="majorHAnsi" w:cstheme="majorBidi"/>
+      <w:b/>
+      <w:bCs/>
+      <w:color w:val="4F81BD" w:themeColor="accent1"/>
+      <w:sz w:val="26"/>
+      <w:szCs w:val="26"/>
+      <w:u w:val="single"/>
     </w:rPr>
   </w:style>
 </w:styles>
@@ -3202,6 +3216,54 @@
     <w:name w:val="Normal"/>
     <w:qFormat/>
   </w:style>
+  <w:style w:type="paragraph" w:styleId="Heading1">
+    <w:name w:val="heading 1"/>
+    <w:basedOn w:val="Normal"/>
+    <w:next w:val="Normal"/>
+    <w:link w:val="Heading1Char"/>
+    <w:uiPriority w:val="9"/>
+    <w:qFormat/>
+    <w:rsid w:val="0032051D"/>
+    <w:pPr>
+      <w:keepNext/>
+      <w:keepLines/>
+      <w:spacing w:before="480"/>
+      <w:outlineLvl w:val="0"/>
+    </w:pPr>
+    <w:rPr>
+      <w:rFonts w:asciiTheme="majorHAnsi" w:eastAsiaTheme="majorEastAsia" w:hAnsiTheme="majorHAnsi" w:cstheme="majorBidi"/>
+      <w:b/>
+      <w:bCs/>
+      <w:color w:val="365F91" w:themeColor="accent1" w:themeShade="BF"/>
+      <w:sz w:val="28"/>
+      <w:szCs w:val="28"/>
+    </w:rPr>
+  </w:style>
+  <w:style w:type="paragraph" w:styleId="Heading2">
+    <w:name w:val="heading 2"/>
+    <w:basedOn w:val="Normal"/>
+    <w:next w:val="Normal"/>
+    <w:link w:val="Heading2Char"/>
+    <w:uiPriority w:val="9"/>
+    <w:semiHidden/>
+    <w:unhideWhenUsed/>
+    <w:qFormat/>
+    <w:rsid w:val="0032051D"/>
+    <w:pPr>
+      <w:keepNext/>
+      <w:keepLines/>
+      <w:spacing w:before="200"/>
+      <w:outlineLvl w:val="1"/>
+    </w:pPr>
+    <w:rPr>
+      <w:rFonts w:asciiTheme="majorHAnsi" w:eastAsiaTheme="majorEastAsia" w:hAnsiTheme="majorHAnsi" w:cstheme="majorBidi"/>
+      <w:b/>
+      <w:bCs/>
+      <w:color w:val="4F81BD" w:themeColor="accent1"/>
+      <w:sz w:val="26"/>
+      <w:szCs w:val="26"/>
+    </w:rPr>
+  </w:style>
   <w:style w:type="character" w:default="1" w:styleId="DefaultParagraphFont">
     <w:name w:val="Default Paragraph Font"/>
     <w:uiPriority w:val="1"/>
@@ -3352,6 +3414,101 @@
       <w:rFonts w:ascii="Courier New" w:eastAsia="Times New Roman" w:hAnsi="Courier New" w:cs="Courier New"/>
       <w:sz w:val="20"/>
       <w:szCs w:val="20"/>
+    </w:rPr>
+  </w:style>
+  <w:style w:type="paragraph" w:customStyle="1" w:styleId="Heading10">
+    <w:name w:val="Heading1"/>
+    <w:basedOn w:val="Heading1"/>
+    <w:next w:val="Normal"/>
+    <w:link w:val="Heading1Char0"/>
+    <w:qFormat/>
+    <w:rsid w:val="0032051D"/>
+    <w:pPr>
+      <w:spacing w:before="0"/>
+    </w:pPr>
+    <w:rPr>
+      <w:rFonts w:asciiTheme="minorHAnsi" w:hAnsiTheme="minorHAnsi"/>
+      <w:color w:val="auto"/>
+      <w:sz w:val="24"/>
+      <w:u w:val="single"/>
+    </w:rPr>
+  </w:style>
+  <w:style w:type="paragraph" w:customStyle="1" w:styleId="Heading20">
+    <w:name w:val="Heading2"/>
+    <w:basedOn w:val="Heading2"/>
+    <w:next w:val="Normal"/>
+    <w:link w:val="Heading2Char0"/>
+    <w:qFormat/>
+    <w:rsid w:val="0032051D"/>
+    <w:pPr>
+      <w:spacing w:before="0"/>
+    </w:pPr>
+    <w:rPr>
+      <w:rFonts w:asciiTheme="minorHAnsi" w:hAnsiTheme="minorHAnsi"/>
+      <w:color w:val="auto"/>
+      <w:sz w:val="24"/>
+      <w:u w:val="single"/>
+    </w:rPr>
+  </w:style>
+  <w:style w:type="character" w:customStyle="1" w:styleId="Heading1Char">
+    <w:name w:val="Heading 1 Char"/>
+    <w:basedOn w:val="DefaultParagraphFont"/>
+    <w:link w:val="Heading1"/>
+    <w:uiPriority w:val="9"/>
+    <w:rsid w:val="0032051D"/>
+    <w:rPr>
+      <w:rFonts w:asciiTheme="majorHAnsi" w:eastAsiaTheme="majorEastAsia" w:hAnsiTheme="majorHAnsi" w:cstheme="majorBidi"/>
+      <w:b/>
+      <w:bCs/>
+      <w:color w:val="365F91" w:themeColor="accent1" w:themeShade="BF"/>
+      <w:sz w:val="28"/>
+      <w:szCs w:val="28"/>
+    </w:rPr>
+  </w:style>
+  <w:style w:type="character" w:customStyle="1" w:styleId="Heading1Char0">
+    <w:name w:val="Heading1 Char"/>
+    <w:basedOn w:val="Heading1Char"/>
+    <w:link w:val="Heading10"/>
+    <w:rsid w:val="0032051D"/>
+    <w:rPr>
+      <w:rFonts w:asciiTheme="majorHAnsi" w:eastAsiaTheme="majorEastAsia" w:hAnsiTheme="majorHAnsi" w:cstheme="majorBidi"/>
+      <w:b/>
+      <w:bCs/>
+      <w:color w:val="365F91" w:themeColor="accent1" w:themeShade="BF"/>
+      <w:sz w:val="28"/>
+      <w:szCs w:val="28"/>
+      <w:u w:val="single"/>
+    </w:rPr>
+  </w:style>
+  <w:style w:type="character" w:customStyle="1" w:styleId="Heading2Char">
+    <w:name w:val="Heading 2 Char"/>
+    <w:basedOn w:val="DefaultParagraphFont"/>
+    <w:link w:val="Heading2"/>
+    <w:uiPriority w:val="9"/>
+    <w:semiHidden/>
+    <w:rsid w:val="0032051D"/>
+    <w:rPr>
+      <w:rFonts w:asciiTheme="majorHAnsi" w:eastAsiaTheme="majorEastAsia" w:hAnsiTheme="majorHAnsi" w:cstheme="majorBidi"/>
+      <w:b/>
+      <w:bCs/>
+      <w:color w:val="4F81BD" w:themeColor="accent1"/>
+      <w:sz w:val="26"/>
+      <w:szCs w:val="26"/>
+    </w:rPr>
+  </w:style>
+  <w:style w:type="character" w:customStyle="1" w:styleId="Heading2Char0">
+    <w:name w:val="Heading2 Char"/>
+    <w:basedOn w:val="Heading2Char"/>
+    <w:link w:val="Heading20"/>
+    <w:rsid w:val="0032051D"/>
+    <w:rPr>
+      <w:rFonts w:asciiTheme="majorHAnsi" w:eastAsiaTheme="majorEastAsia" w:hAnsiTheme="majorHAnsi" w:cstheme="majorBidi"/>
+      <w:b/>
+      <w:bCs/>
+      <w:color w:val="4F81BD" w:themeColor="accent1"/>
+      <w:sz w:val="26"/>
+      <w:szCs w:val="26"/>
+      <w:u w:val="single"/>
     </w:rPr>
   </w:style>
 </w:styles>

</xml_diff>

<commit_message>
updated documentation to note movement of master file regressor options
</commit_message>
<xml_diff>
--- a/FirstLevel/Help/.FirstLevel Documentation.docx
+++ b/FirstLevel/Help/.FirstLevel Documentation.docx
@@ -1628,7 +1628,12 @@
         <w:t>The difference is</w:t>
       </w:r>
       <w:r>
-        <w:t xml:space="preserve"> the number of rows per subject is not the number of </w:t>
+        <w:t xml:space="preserve"> the number of rows per subject is not the num</w:t>
+      </w:r>
+      <w:bookmarkStart w:id="0" w:name="_GoBack"/>
+      <w:bookmarkEnd w:id="0"/>
+      <w:r>
+        <w:t xml:space="preserve">ber of </w:t>
       </w:r>
       <w:r>
         <w:rPr>
@@ -1652,6 +1657,15 @@
       </w:r>
       <w:r>
         <w:t>Otherwise, it is the same idea. List the regressor values in these rows. In the FirstLevel script, you ‘point to’ the columns of the regressor_MasterData file, and assign names to the regressors, etc…</w:t>
+      </w:r>
+      <w:r>
+        <w:t xml:space="preserve"> </w:t>
+      </w:r>
+      <w:r>
+        <w:rPr>
+          <w:b/>
+        </w:rPr>
+        <w:t>NOTE: As of release 1.5 of the Methods Core repository, the options for Master File method Regressors have been moved to the advanced section.  In general the Subject-specific motion file method using RegFileTemplates should be preferred.</w:t>
       </w:r>
     </w:p>
     <w:p>
@@ -1848,8 +1862,6 @@
           <w:b/>
         </w:rPr>
       </w:pPr>
-      <w:bookmarkStart w:id="0" w:name="_GoBack"/>
-      <w:bookmarkEnd w:id="0"/>
     </w:p>
     <w:p>
       <w:pPr>

</xml_diff>